<commit_message>
create csv and las files
</commit_message>
<xml_diff>
--- a/plan van aanpak.docx
+++ b/plan van aanpak.docx
@@ -10,8 +10,6 @@
       <w:r>
         <w:t>R</w:t>
       </w:r>
-      <w:bookmarkStart w:id="0" w:name="_GoBack"/>
-      <w:bookmarkEnd w:id="0"/>
       <w:r>
         <w:t>ecognition</w:t>
       </w:r>
@@ -356,6 +354,47 @@
           <w:b/>
         </w:rPr>
         <w:t xml:space="preserve"> </w:t>
+      </w:r>
+    </w:p>
+    <w:p>
+      <w:pPr>
+        <w:rPr>
+          <w:b/>
+        </w:rPr>
+      </w:pPr>
+    </w:p>
+    <w:p>
+      <w:pPr>
+        <w:rPr>
+          <w:b/>
+        </w:rPr>
+      </w:pPr>
+      <w:r>
+        <w:rPr>
+          <w:b/>
+        </w:rPr>
+        <w:t>Vragen</w:t>
+      </w:r>
+    </w:p>
+    <w:p>
+      <w:r>
+        <w:t>Wat moeten we doen met de ‘</w:t>
+      </w:r>
+      <w:proofErr w:type="spellStart"/>
+      <w:r>
+        <w:t>beamwidth</w:t>
+      </w:r>
+      <w:proofErr w:type="spellEnd"/>
+      <w:r>
+        <w:t>’?</w:t>
+      </w:r>
+      <w:r>
+        <w:br/>
+      </w:r>
+      <w:bookmarkStart w:id="0" w:name="_GoBack"/>
+      <w:bookmarkEnd w:id="0"/>
+      <w:r>
+        <w:br/>
       </w:r>
     </w:p>
     <w:sectPr>

</xml_diff>

<commit_message>
cleanup of some files
</commit_message>
<xml_diff>
--- a/plan van aanpak.docx
+++ b/plan van aanpak.docx
@@ -378,7 +378,119 @@
     </w:p>
     <w:p>
       <w:r>
-        <w:t>Wat moeten we doen met de ‘</w:t>
+        <w:t xml:space="preserve">Is </w:t>
+      </w:r>
+      <w:proofErr w:type="spellStart"/>
+      <w:r>
+        <w:t>it</w:t>
+      </w:r>
+      <w:proofErr w:type="spellEnd"/>
+      <w:r>
+        <w:t xml:space="preserve"> </w:t>
+      </w:r>
+      <w:proofErr w:type="spellStart"/>
+      <w:r>
+        <w:t>possible</w:t>
+      </w:r>
+      <w:proofErr w:type="spellEnd"/>
+      <w:r>
+        <w:t xml:space="preserve"> </w:t>
+      </w:r>
+      <w:proofErr w:type="spellStart"/>
+      <w:r>
+        <w:t>to</w:t>
+      </w:r>
+      <w:proofErr w:type="spellEnd"/>
+      <w:r>
+        <w:t xml:space="preserve"> get </w:t>
+      </w:r>
+      <w:proofErr w:type="spellStart"/>
+      <w:r>
+        <w:t>those</w:t>
+      </w:r>
+      <w:proofErr w:type="spellEnd"/>
+      <w:r>
+        <w:t xml:space="preserve"> </w:t>
+      </w:r>
+      <w:proofErr w:type="spellStart"/>
+      <w:r>
+        <w:t>videos</w:t>
+      </w:r>
+      <w:proofErr w:type="spellEnd"/>
+      <w:r>
+        <w:t xml:space="preserve"> of </w:t>
+      </w:r>
+      <w:proofErr w:type="spellStart"/>
+      <w:r>
+        <w:t>the</w:t>
+      </w:r>
+      <w:proofErr w:type="spellEnd"/>
+      <w:r>
+        <w:t xml:space="preserve"> </w:t>
+      </w:r>
+      <w:proofErr w:type="spellStart"/>
+      <w:r>
+        <w:t>nights</w:t>
+      </w:r>
+      <w:proofErr w:type="spellEnd"/>
+      <w:r>
+        <w:t xml:space="preserve"> / </w:t>
+      </w:r>
+      <w:proofErr w:type="spellStart"/>
+      <w:r>
+        <w:t>generate</w:t>
+      </w:r>
+      <w:proofErr w:type="spellEnd"/>
+      <w:r>
+        <w:t xml:space="preserve"> </w:t>
+      </w:r>
+      <w:proofErr w:type="spellStart"/>
+      <w:r>
+        <w:t>them</w:t>
+      </w:r>
+      <w:proofErr w:type="spellEnd"/>
+      <w:r>
+        <w:t xml:space="preserve"> </w:t>
+      </w:r>
+      <w:proofErr w:type="spellStart"/>
+      <w:r>
+        <w:t>ourselves</w:t>
+      </w:r>
+      <w:proofErr w:type="spellEnd"/>
+      <w:r>
+        <w:t>?</w:t>
+      </w:r>
+    </w:p>
+    <w:p>
+      <w:r>
+        <w:t xml:space="preserve">Wat </w:t>
+      </w:r>
+      <w:proofErr w:type="spellStart"/>
+      <w:r>
+        <w:t>should</w:t>
+      </w:r>
+      <w:proofErr w:type="spellEnd"/>
+      <w:r>
+        <w:t xml:space="preserve"> we do </w:t>
+      </w:r>
+      <w:proofErr w:type="spellStart"/>
+      <w:r>
+        <w:t>with</w:t>
+      </w:r>
+      <w:proofErr w:type="spellEnd"/>
+      <w:r>
+        <w:t xml:space="preserve"> </w:t>
+      </w:r>
+      <w:proofErr w:type="spellStart"/>
+      <w:r>
+        <w:t>the</w:t>
+      </w:r>
+      <w:proofErr w:type="spellEnd"/>
+      <w:r>
+        <w:t xml:space="preserve"> </w:t>
+      </w:r>
+      <w:r>
+        <w:t xml:space="preserve"> ‘</w:t>
       </w:r>
       <w:proofErr w:type="spellStart"/>
       <w:r>
@@ -388,11 +500,622 @@
       <w:r>
         <w:t>’?</w:t>
       </w:r>
-      <w:r>
-        <w:br/>
+    </w:p>
+    <w:p>
+      <w:proofErr w:type="spellStart"/>
+      <w:r>
+        <w:t>W</w:t>
+      </w:r>
+      <w:r>
+        <w:t>h</w:t>
+      </w:r>
+      <w:r>
+        <w:t>at</w:t>
+      </w:r>
+      <w:proofErr w:type="spellEnd"/>
+      <w:r>
+        <w:t xml:space="preserve"> is </w:t>
+      </w:r>
+      <w:proofErr w:type="spellStart"/>
+      <w:r>
+        <w:t>the</w:t>
+      </w:r>
+      <w:proofErr w:type="spellEnd"/>
+      <w:r>
+        <w:t xml:space="preserve"> </w:t>
+      </w:r>
+      <w:r>
+        <w:t>“</w:t>
+      </w:r>
+      <w:proofErr w:type="spellStart"/>
+      <w:r>
+        <w:t>th</w:t>
+      </w:r>
+      <w:proofErr w:type="spellEnd"/>
+      <w:r>
+        <w:t>”</w:t>
+      </w:r>
+      <w:r>
+        <w:t xml:space="preserve"> </w:t>
+      </w:r>
+      <w:proofErr w:type="spellStart"/>
+      <w:r>
+        <w:t>value</w:t>
+      </w:r>
+      <w:proofErr w:type="spellEnd"/>
+      <w:r>
+        <w:t>?</w:t>
+      </w:r>
+    </w:p>
+    <w:p>
+      <w:proofErr w:type="spellStart"/>
+      <w:r>
+        <w:t>What</w:t>
+      </w:r>
+      <w:proofErr w:type="spellEnd"/>
+      <w:r>
+        <w:t xml:space="preserve"> </w:t>
+      </w:r>
+      <w:proofErr w:type="spellStart"/>
+      <w:r>
+        <w:t>can</w:t>
+      </w:r>
+      <w:proofErr w:type="spellEnd"/>
+      <w:r>
+        <w:t xml:space="preserve"> we </w:t>
+      </w:r>
+      <w:proofErr w:type="spellStart"/>
+      <w:r>
+        <w:t>learn</w:t>
+      </w:r>
+      <w:proofErr w:type="spellEnd"/>
+      <w:r>
+        <w:t xml:space="preserve"> </w:t>
+      </w:r>
+      <w:proofErr w:type="spellStart"/>
+      <w:r>
+        <w:t>from</w:t>
+      </w:r>
+      <w:proofErr w:type="spellEnd"/>
+      <w:r>
+        <w:t xml:space="preserve"> </w:t>
+      </w:r>
+      <w:proofErr w:type="spellStart"/>
+      <w:r>
+        <w:t>the</w:t>
+      </w:r>
+      <w:proofErr w:type="spellEnd"/>
+      <w:r>
+        <w:t xml:space="preserve"> vol2bird </w:t>
+      </w:r>
+      <w:proofErr w:type="spellStart"/>
+      <w:r>
+        <w:t>algorithm</w:t>
+      </w:r>
+      <w:proofErr w:type="spellEnd"/>
+      <w:r>
+        <w:t xml:space="preserve"> / </w:t>
+      </w:r>
+      <w:proofErr w:type="spellStart"/>
+      <w:r>
+        <w:t>maybe</w:t>
+      </w:r>
+      <w:proofErr w:type="spellEnd"/>
+      <w:r>
+        <w:t xml:space="preserve"> even </w:t>
+      </w:r>
+      <w:proofErr w:type="spellStart"/>
+      <w:r>
+        <w:t>use</w:t>
+      </w:r>
+      <w:proofErr w:type="spellEnd"/>
+      <w:r>
+        <w:t xml:space="preserve"> </w:t>
+      </w:r>
+      <w:proofErr w:type="spellStart"/>
+      <w:r>
+        <w:t>it</w:t>
+      </w:r>
+      <w:proofErr w:type="spellEnd"/>
+      <w:r>
+        <w:t xml:space="preserve"> </w:t>
+      </w:r>
+      <w:proofErr w:type="spellStart"/>
+      <w:r>
+        <w:t>to</w:t>
+      </w:r>
+      <w:proofErr w:type="spellEnd"/>
+      <w:r>
+        <w:t xml:space="preserve"> </w:t>
+      </w:r>
+      <w:proofErr w:type="spellStart"/>
+      <w:r>
+        <w:t>our</w:t>
+      </w:r>
+      <w:proofErr w:type="spellEnd"/>
+      <w:r>
+        <w:t xml:space="preserve"> advantage</w:t>
+      </w:r>
+      <w:r>
+        <w:t>?</w:t>
+      </w:r>
+    </w:p>
+    <w:p>
+      <w:r>
+        <w:t>The features.</w:t>
+      </w:r>
+    </w:p>
+    <w:p>
+      <w:r>
+        <w:t xml:space="preserve">TH: </w:t>
+      </w:r>
+      <w:proofErr w:type="spellStart"/>
+      <w:r>
+        <w:t>Another</w:t>
+      </w:r>
+      <w:proofErr w:type="spellEnd"/>
+      <w:r>
+        <w:t xml:space="preserve"> level of </w:t>
+      </w:r>
+      <w:proofErr w:type="spellStart"/>
+      <w:r>
+        <w:t>total</w:t>
+      </w:r>
+      <w:proofErr w:type="spellEnd"/>
+      <w:r>
+        <w:t xml:space="preserve"> </w:t>
+      </w:r>
+      <w:proofErr w:type="spellStart"/>
+      <w:r>
+        <w:t>reflectifical</w:t>
+      </w:r>
+      <w:proofErr w:type="spellEnd"/>
+      <w:r>
+        <w:t xml:space="preserve"> </w:t>
+      </w:r>
+    </w:p>
+    <w:p>
+      <w:proofErr w:type="spellStart"/>
+      <w:r>
+        <w:t>Threshold</w:t>
+      </w:r>
+      <w:proofErr w:type="spellEnd"/>
+      <w:r>
+        <w:t xml:space="preserve">: </w:t>
+      </w:r>
+      <w:proofErr w:type="spellStart"/>
+      <w:r>
+        <w:t>everything</w:t>
+      </w:r>
+      <w:proofErr w:type="spellEnd"/>
+      <w:r>
+        <w:t xml:space="preserve"> </w:t>
+      </w:r>
+      <w:proofErr w:type="spellStart"/>
+      <w:r>
+        <w:t>above</w:t>
+      </w:r>
+      <w:proofErr w:type="spellEnd"/>
+      <w:r>
+        <w:t xml:space="preserve"> 7 DBZ (as </w:t>
+      </w:r>
+      <w:proofErr w:type="spellStart"/>
+      <w:r>
+        <w:t>the</w:t>
+      </w:r>
+      <w:proofErr w:type="spellEnd"/>
+      <w:r>
+        <w:t xml:space="preserve"> </w:t>
+      </w:r>
+      <w:proofErr w:type="spellStart"/>
+      <w:r>
+        <w:t>result</w:t>
+      </w:r>
+      <w:proofErr w:type="spellEnd"/>
+      <w:r>
+        <w:t xml:space="preserve"> of </w:t>
+      </w:r>
+      <w:proofErr w:type="spellStart"/>
+      <w:r>
+        <w:t>the</w:t>
+      </w:r>
+      <w:proofErr w:type="spellEnd"/>
+      <w:r>
+        <w:t xml:space="preserve"> log </w:t>
+      </w:r>
+      <w:proofErr w:type="spellStart"/>
+      <w:r>
+        <w:t>function</w:t>
+      </w:r>
+      <w:proofErr w:type="spellEnd"/>
+      <w:r>
+        <w:t xml:space="preserve">) is </w:t>
+      </w:r>
+      <w:proofErr w:type="spellStart"/>
+      <w:r>
+        <w:t>considered</w:t>
+      </w:r>
+      <w:proofErr w:type="spellEnd"/>
+      <w:r>
+        <w:t xml:space="preserve"> </w:t>
+      </w:r>
+      <w:proofErr w:type="spellStart"/>
+      <w:r>
+        <w:t>rain</w:t>
+      </w:r>
+      <w:proofErr w:type="spellEnd"/>
+    </w:p>
+    <w:p>
+      <w:r>
+        <w:t xml:space="preserve">VRAD: </w:t>
+      </w:r>
+      <w:proofErr w:type="spellStart"/>
+      <w:r>
+        <w:t>probably</w:t>
+      </w:r>
+      <w:proofErr w:type="spellEnd"/>
+      <w:r>
+        <w:t xml:space="preserve"> meters per second</w:t>
+      </w:r>
+    </w:p>
+    <w:p>
+      <w:r>
+        <w:t xml:space="preserve">Look at Opera </w:t>
+      </w:r>
+      <w:proofErr w:type="spellStart"/>
+      <w:r>
+        <w:t>for</w:t>
+      </w:r>
+      <w:proofErr w:type="spellEnd"/>
+      <w:r>
+        <w:t xml:space="preserve"> </w:t>
+      </w:r>
+      <w:proofErr w:type="spellStart"/>
+      <w:r>
+        <w:t>definitions</w:t>
+      </w:r>
+      <w:proofErr w:type="spellEnd"/>
+      <w:r>
+        <w:t xml:space="preserve"> of </w:t>
+      </w:r>
+      <w:proofErr w:type="spellStart"/>
+      <w:r>
+        <w:t>the</w:t>
+      </w:r>
+      <w:proofErr w:type="spellEnd"/>
+      <w:r>
+        <w:t xml:space="preserve"> </w:t>
+      </w:r>
+      <w:proofErr w:type="spellStart"/>
+      <w:r>
+        <w:t>at</w:t>
       </w:r>
       <w:bookmarkStart w:id="0" w:name="_GoBack"/>
       <w:bookmarkEnd w:id="0"/>
+      <w:r>
+        <w:t>tributes</w:t>
+      </w:r>
+      <w:proofErr w:type="spellEnd"/>
+    </w:p>
+    <w:p>
+      <w:r>
+        <w:t xml:space="preserve">Look at </w:t>
+      </w:r>
+      <w:proofErr w:type="spellStart"/>
+      <w:r>
+        <w:t>the</w:t>
+      </w:r>
+      <w:proofErr w:type="spellEnd"/>
+      <w:r>
+        <w:t xml:space="preserve"> radar </w:t>
+      </w:r>
+      <w:proofErr w:type="spellStart"/>
+      <w:r>
+        <w:t>equation</w:t>
+      </w:r>
+      <w:proofErr w:type="spellEnd"/>
+      <w:r>
+        <w:t xml:space="preserve"> fort he </w:t>
+      </w:r>
+      <w:proofErr w:type="spellStart"/>
+      <w:r>
+        <w:t>usefullness</w:t>
+      </w:r>
+      <w:proofErr w:type="spellEnd"/>
+      <w:r>
+        <w:t xml:space="preserve"> of </w:t>
+      </w:r>
+      <w:proofErr w:type="spellStart"/>
+      <w:r>
+        <w:t>beam</w:t>
+      </w:r>
+      <w:proofErr w:type="spellEnd"/>
+      <w:r>
+        <w:t xml:space="preserve"> </w:t>
+      </w:r>
+      <w:proofErr w:type="spellStart"/>
+      <w:r>
+        <w:t>width</w:t>
+      </w:r>
+      <w:proofErr w:type="spellEnd"/>
+    </w:p>
+    <w:p>
+      <w:proofErr w:type="spellStart"/>
+      <w:r>
+        <w:lastRenderedPageBreak/>
+        <w:t>Birds</w:t>
+      </w:r>
+      <w:proofErr w:type="spellEnd"/>
+      <w:r>
+        <w:t xml:space="preserve"> are </w:t>
+      </w:r>
+      <w:proofErr w:type="spellStart"/>
+      <w:r>
+        <w:t>normally</w:t>
+      </w:r>
+      <w:proofErr w:type="spellEnd"/>
+      <w:r>
+        <w:t xml:space="preserve"> </w:t>
+      </w:r>
+      <w:proofErr w:type="spellStart"/>
+      <w:r>
+        <w:t>between</w:t>
+      </w:r>
+      <w:proofErr w:type="spellEnd"/>
+      <w:r>
+        <w:t xml:space="preserve"> -20 </w:t>
+      </w:r>
+      <w:proofErr w:type="spellStart"/>
+      <w:r>
+        <w:t>and</w:t>
+      </w:r>
+      <w:proofErr w:type="spellEnd"/>
+      <w:r>
+        <w:t xml:space="preserve"> 10 DBZ, </w:t>
+      </w:r>
+      <w:proofErr w:type="spellStart"/>
+      <w:r>
+        <w:t>so</w:t>
+      </w:r>
+      <w:proofErr w:type="spellEnd"/>
+      <w:r>
+        <w:t xml:space="preserve"> </w:t>
+      </w:r>
+      <w:proofErr w:type="spellStart"/>
+      <w:r>
+        <w:t>higher</w:t>
+      </w:r>
+      <w:proofErr w:type="spellEnd"/>
+      <w:r>
+        <w:t xml:space="preserve"> is </w:t>
+      </w:r>
+      <w:proofErr w:type="spellStart"/>
+      <w:r>
+        <w:t>rain</w:t>
+      </w:r>
+      <w:proofErr w:type="spellEnd"/>
+    </w:p>
+    <w:p>
+      <w:r>
+        <w:t xml:space="preserve">The </w:t>
+      </w:r>
+      <w:proofErr w:type="spellStart"/>
+      <w:r>
+        <w:t>speckled</w:t>
+      </w:r>
+      <w:proofErr w:type="spellEnd"/>
+      <w:r>
+        <w:t xml:space="preserve"> </w:t>
+      </w:r>
+      <w:proofErr w:type="spellStart"/>
+      <w:r>
+        <w:t>structure</w:t>
+      </w:r>
+      <w:proofErr w:type="spellEnd"/>
+      <w:r>
+        <w:t xml:space="preserve"> is </w:t>
+      </w:r>
+      <w:proofErr w:type="spellStart"/>
+      <w:r>
+        <w:t>very</w:t>
+      </w:r>
+      <w:proofErr w:type="spellEnd"/>
+      <w:r>
+        <w:t xml:space="preserve"> </w:t>
+      </w:r>
+      <w:proofErr w:type="spellStart"/>
+      <w:r>
+        <w:t>likely</w:t>
+      </w:r>
+      <w:proofErr w:type="spellEnd"/>
+      <w:r>
+        <w:t xml:space="preserve"> </w:t>
+      </w:r>
+      <w:proofErr w:type="spellStart"/>
+      <w:r>
+        <w:t>birds</w:t>
+      </w:r>
+      <w:proofErr w:type="spellEnd"/>
+    </w:p>
+    <w:p>
+      <w:r>
+        <w:t>(</w:t>
+      </w:r>
+      <w:proofErr w:type="spellStart"/>
+      <w:r>
+        <w:t>Insects</w:t>
+      </w:r>
+      <w:proofErr w:type="spellEnd"/>
+      <w:r>
+        <w:t xml:space="preserve"> are </w:t>
+      </w:r>
+      <w:proofErr w:type="spellStart"/>
+      <w:r>
+        <w:t>not</w:t>
+      </w:r>
+      <w:proofErr w:type="spellEnd"/>
+      <w:r>
+        <w:t xml:space="preserve"> as </w:t>
+      </w:r>
+      <w:proofErr w:type="spellStart"/>
+      <w:r>
+        <w:t>smooth</w:t>
+      </w:r>
+      <w:proofErr w:type="spellEnd"/>
+      <w:r>
+        <w:t xml:space="preserve"> </w:t>
+      </w:r>
+      <w:proofErr w:type="spellStart"/>
+      <w:r>
+        <w:t>birds</w:t>
+      </w:r>
+      <w:proofErr w:type="spellEnd"/>
+      <w:r>
+        <w:t xml:space="preserve"> but </w:t>
+      </w:r>
+      <w:proofErr w:type="spellStart"/>
+      <w:r>
+        <w:t>they</w:t>
+      </w:r>
+      <w:proofErr w:type="spellEnd"/>
+      <w:r>
+        <w:t xml:space="preserve"> </w:t>
+      </w:r>
+      <w:proofErr w:type="spellStart"/>
+      <w:r>
+        <w:t>will</w:t>
+      </w:r>
+      <w:proofErr w:type="spellEnd"/>
+      <w:r>
+        <w:t xml:space="preserve"> </w:t>
+      </w:r>
+      <w:proofErr w:type="spellStart"/>
+      <w:r>
+        <w:t>problaby</w:t>
+      </w:r>
+      <w:proofErr w:type="spellEnd"/>
+      <w:r>
+        <w:t xml:space="preserve"> </w:t>
+      </w:r>
+      <w:proofErr w:type="spellStart"/>
+      <w:r>
+        <w:t>not</w:t>
+      </w:r>
+      <w:proofErr w:type="spellEnd"/>
+      <w:r>
+        <w:t xml:space="preserve"> </w:t>
+      </w:r>
+      <w:proofErr w:type="spellStart"/>
+      <w:r>
+        <w:t>be</w:t>
+      </w:r>
+      <w:proofErr w:type="spellEnd"/>
+      <w:r>
+        <w:t xml:space="preserve"> in </w:t>
+      </w:r>
+      <w:proofErr w:type="spellStart"/>
+      <w:r>
+        <w:t>our</w:t>
+      </w:r>
+      <w:proofErr w:type="spellEnd"/>
+      <w:r>
+        <w:t xml:space="preserve"> data.</w:t>
+      </w:r>
+      <w:r>
+        <w:t>)</w:t>
+      </w:r>
+    </w:p>
+    <w:p>
+      <w:r>
+        <w:t xml:space="preserve">Always in </w:t>
+      </w:r>
+      <w:proofErr w:type="spellStart"/>
+      <w:r>
+        <w:t>the</w:t>
+      </w:r>
+      <w:proofErr w:type="spellEnd"/>
+      <w:r>
+        <w:t xml:space="preserve"> </w:t>
+      </w:r>
+      <w:proofErr w:type="spellStart"/>
+      <w:r>
+        <w:t>same</w:t>
+      </w:r>
+      <w:proofErr w:type="spellEnd"/>
+      <w:r>
+        <w:t xml:space="preserve"> </w:t>
+      </w:r>
+      <w:proofErr w:type="spellStart"/>
+      <w:r>
+        <w:t>place</w:t>
+      </w:r>
+      <w:proofErr w:type="spellEnd"/>
+      <w:r>
+        <w:t xml:space="preserve"> is </w:t>
+      </w:r>
+      <w:proofErr w:type="spellStart"/>
+      <w:r>
+        <w:t>problably</w:t>
+      </w:r>
+      <w:proofErr w:type="spellEnd"/>
+      <w:r>
+        <w:t xml:space="preserve"> </w:t>
+      </w:r>
+      <w:proofErr w:type="spellStart"/>
+      <w:r>
+        <w:t>clutter</w:t>
+      </w:r>
+      <w:proofErr w:type="spellEnd"/>
+      <w:r>
+        <w:t>(</w:t>
+      </w:r>
+      <w:proofErr w:type="spellStart"/>
+      <w:r>
+        <w:t>between</w:t>
+      </w:r>
+      <w:proofErr w:type="spellEnd"/>
+      <w:r>
+        <w:t xml:space="preserve"> 0-10dbz)</w:t>
+      </w:r>
+    </w:p>
+    <w:p>
+      <w:r>
+        <w:t xml:space="preserve">High </w:t>
+      </w:r>
+      <w:proofErr w:type="spellStart"/>
+      <w:r>
+        <w:t>variance</w:t>
+      </w:r>
+      <w:proofErr w:type="spellEnd"/>
+      <w:r>
+        <w:t xml:space="preserve"> in </w:t>
+      </w:r>
+      <w:proofErr w:type="spellStart"/>
+      <w:r>
+        <w:t>radial</w:t>
+      </w:r>
+      <w:proofErr w:type="spellEnd"/>
+      <w:r>
+        <w:t xml:space="preserve"> speed in </w:t>
+      </w:r>
+      <w:proofErr w:type="spellStart"/>
+      <w:r>
+        <w:t>the</w:t>
+      </w:r>
+      <w:proofErr w:type="spellEnd"/>
+      <w:r>
+        <w:t xml:space="preserve"> </w:t>
+      </w:r>
+      <w:proofErr w:type="spellStart"/>
+      <w:r>
+        <w:t>clutter</w:t>
+      </w:r>
+      <w:proofErr w:type="spellEnd"/>
+    </w:p>
+    <w:p>
+      <w:r>
+        <w:br/>
+      </w:r>
       <w:r>
         <w:br/>
       </w:r>

</xml_diff>